<commit_message>
Fix error in sequence diagramm
</commit_message>
<xml_diff>
--- a/Technical specification.docx
+++ b/Technical specification.docx
@@ -3545,8 +3545,6 @@
           <w:szCs w:val="24"/>
         </w:rPr>
       </w:pPr>
-      <w:bookmarkStart w:id="0" w:name="_GoBack"/>
-      <w:bookmarkEnd w:id="0"/>
       <w:r>
         <w:rPr>
           <w:rFonts w:ascii="Times New Roman" w:hAnsi="Times New Roman" w:cs="Times New Roman"/>
@@ -10160,9 +10158,10 @@
       <w:r>
         <w:rPr>
           <w:rFonts w:ascii="Times New Roman" w:hAnsi="Times New Roman" w:cs="Times New Roman"/>
-          <w:sz w:val="24"/>
-          <w:szCs w:val="24"/>
-          <w:lang w:val="en-US"/>
+          <w:noProof/>
+          <w:sz w:val="24"/>
+          <w:szCs w:val="24"/>
+          <w:lang w:eastAsia="ru-RU"/>
         </w:rPr>
         <w:drawing>
           <wp:inline distT="0" distB="0" distL="0" distR="0" wp14:anchorId="175DA7AF" wp14:editId="0B8D5939">
@@ -10230,16 +10229,14 @@
       <w:r>
         <w:rPr>
           <w:rFonts w:ascii="Times New Roman" w:hAnsi="Times New Roman" w:cs="Times New Roman"/>
-          <w:noProof/>
-          <w:sz w:val="24"/>
-          <w:szCs w:val="24"/>
-          <w:lang w:eastAsia="ru-RU"/>
+          <w:sz w:val="24"/>
+          <w:szCs w:val="24"/>
         </w:rPr>
         <w:drawing>
-          <wp:inline distT="0" distB="0" distL="0" distR="0" wp14:anchorId="7EF30021" wp14:editId="654FD94D">
-            <wp:extent cx="5940425" cy="3611880"/>
-            <wp:effectExtent l="0" t="0" r="3175" b="7620"/>
-            <wp:docPr id="6" name="Рисунок 6"/>
+          <wp:inline distT="0" distB="0" distL="0" distR="0" wp14:anchorId="55CE712D" wp14:editId="00B23441">
+            <wp:extent cx="5940425" cy="3641090"/>
+            <wp:effectExtent l="0" t="0" r="3175" b="0"/>
+            <wp:docPr id="3" name="Рисунок 3"/>
             <wp:cNvGraphicFramePr>
               <a:graphicFrameLocks xmlns:a="http://schemas.openxmlformats.org/drawingml/2006/main" noChangeAspect="1"/>
             </wp:cNvGraphicFramePr>
@@ -10259,7 +10256,7 @@
                   <pic:spPr>
                     <a:xfrm>
                       <a:off x="0" y="0"/>
-                      <a:ext cx="5940425" cy="3611880"/>
+                      <a:ext cx="5940425" cy="3641090"/>
                     </a:xfrm>
                     <a:prstGeom prst="rect">
                       <a:avLst/>
@@ -10271,6 +10268,8 @@
           </wp:inline>
         </w:drawing>
       </w:r>
+      <w:bookmarkStart w:id="0" w:name="_GoBack"/>
+      <w:bookmarkEnd w:id="0"/>
     </w:p>
     <w:p>
       <w:pPr>
@@ -11617,7 +11616,7 @@
 </file>
 
 <file path=customXml/itemProps1.xml><?xml version="1.0" encoding="utf-8"?>
-<ds:datastoreItem xmlns:ds="http://schemas.openxmlformats.org/officeDocument/2006/customXml" ds:itemID="{A5C7EC7C-9BBD-4E5C-9618-E64CBE929212}">
+<ds:datastoreItem xmlns:ds="http://schemas.openxmlformats.org/officeDocument/2006/customXml" ds:itemID="{DC19B699-2474-414F-BA81-E6900DB0A21B}">
   <ds:schemaRefs>
     <ds:schemaRef ds:uri="http://schemas.openxmlformats.org/officeDocument/2006/bibliography"/>
   </ds:schemaRefs>

</xml_diff>

<commit_message>
Add edit to TableRow
</commit_message>
<xml_diff>
--- a/Technical specification.docx
+++ b/Technical specification.docx
@@ -3545,8 +3545,6 @@
           <w:szCs w:val="24"/>
         </w:rPr>
       </w:pPr>
-      <w:bookmarkStart w:id="0" w:name="_GoBack"/>
-      <w:bookmarkEnd w:id="0"/>
       <w:r>
         <w:rPr>
           <w:rFonts w:ascii="Times New Roman" w:hAnsi="Times New Roman" w:cs="Times New Roman"/>
@@ -4199,7 +4197,25 @@
           <w:sz w:val="24"/>
           <w:szCs w:val="24"/>
         </w:rPr>
-        <w:t>На экране отобразиться пронумерованная таблица с информацией о сотрудниках  компании. Каждая строка содержит следующие поля: ФИО, должность</w:t>
+        <w:t xml:space="preserve">На экране отобразиться пронумерованная таблица с информацией о </w:t>
+      </w:r>
+      <w:proofErr w:type="gramStart"/>
+      <w:r>
+        <w:rPr>
+          <w:rFonts w:ascii="Times New Roman" w:hAnsi="Times New Roman" w:cs="Times New Roman"/>
+          <w:sz w:val="24"/>
+          <w:szCs w:val="24"/>
+        </w:rPr>
+        <w:t>сотрудниках  компании</w:t>
+      </w:r>
+      <w:proofErr w:type="gramEnd"/>
+      <w:r>
+        <w:rPr>
+          <w:rFonts w:ascii="Times New Roman" w:hAnsi="Times New Roman" w:cs="Times New Roman"/>
+          <w:sz w:val="24"/>
+          <w:szCs w:val="24"/>
+        </w:rPr>
+        <w:t>. Каждая строка содержит следующие поля: ФИО, должность</w:t>
       </w:r>
       <w:r>
         <w:rPr>
@@ -10111,6 +10127,83 @@
           <w:sz w:val="24"/>
           <w:szCs w:val="24"/>
         </w:rPr>
+        <w:t>Редактировать</w:t>
+      </w:r>
+      <w:r>
+        <w:rPr>
+          <w:rFonts w:ascii="Times New Roman" w:hAnsi="Times New Roman" w:cs="Times New Roman"/>
+          <w:b/>
+          <w:sz w:val="24"/>
+          <w:szCs w:val="24"/>
+        </w:rPr>
+        <w:t xml:space="preserve"> </w:t>
+      </w:r>
+      <w:r>
+        <w:rPr>
+          <w:rFonts w:ascii="Times New Roman" w:hAnsi="Times New Roman" w:cs="Times New Roman"/>
+          <w:b/>
+          <w:sz w:val="24"/>
+          <w:szCs w:val="24"/>
+        </w:rPr>
+        <w:t>значение</w:t>
+      </w:r>
+      <w:r>
+        <w:rPr>
+          <w:rFonts w:ascii="Times New Roman" w:hAnsi="Times New Roman" w:cs="Times New Roman"/>
+          <w:sz w:val="24"/>
+          <w:szCs w:val="24"/>
+        </w:rPr>
+        <w:t xml:space="preserve"> – посылается из таблицы строке. При получении сообщения строка </w:t>
+      </w:r>
+      <w:r>
+        <w:rPr>
+          <w:rFonts w:ascii="Times New Roman" w:hAnsi="Times New Roman" w:cs="Times New Roman"/>
+          <w:sz w:val="24"/>
+          <w:szCs w:val="24"/>
+        </w:rPr>
+        <w:t>изменяет</w:t>
+      </w:r>
+      <w:r>
+        <w:rPr>
+          <w:rFonts w:ascii="Times New Roman" w:hAnsi="Times New Roman" w:cs="Times New Roman"/>
+          <w:sz w:val="24"/>
+          <w:szCs w:val="24"/>
+        </w:rPr>
+        <w:t xml:space="preserve"> хранимые в ней данные</w:t>
+      </w:r>
+      <w:r>
+        <w:rPr>
+          <w:rFonts w:ascii="Times New Roman" w:hAnsi="Times New Roman" w:cs="Times New Roman"/>
+          <w:sz w:val="24"/>
+          <w:szCs w:val="24"/>
+        </w:rPr>
+        <w:t xml:space="preserve"> на полученные</w:t>
+      </w:r>
+      <w:r>
+        <w:rPr>
+          <w:rFonts w:ascii="Times New Roman" w:hAnsi="Times New Roman" w:cs="Times New Roman"/>
+          <w:sz w:val="24"/>
+          <w:szCs w:val="24"/>
+        </w:rPr>
+        <w:t>.</w:t>
+      </w:r>
+    </w:p>
+    <w:p>
+      <w:pPr>
+        <w:jc w:val="both"/>
+        <w:rPr>
+          <w:rFonts w:ascii="Times New Roman" w:hAnsi="Times New Roman" w:cs="Times New Roman"/>
+          <w:sz w:val="24"/>
+          <w:szCs w:val="24"/>
+        </w:rPr>
+      </w:pPr>
+      <w:r>
+        <w:rPr>
+          <w:rFonts w:ascii="Times New Roman" w:hAnsi="Times New Roman" w:cs="Times New Roman"/>
+          <w:b/>
+          <w:sz w:val="24"/>
+          <w:szCs w:val="24"/>
+        </w:rPr>
         <w:t>Сформировать финансовый отчет</w:t>
       </w:r>
       <w:r>
@@ -10165,10 +10258,10 @@
           <w:lang w:val="en-US"/>
         </w:rPr>
         <w:drawing>
-          <wp:inline distT="0" distB="0" distL="0" distR="0" wp14:anchorId="175DA7AF" wp14:editId="0B8D5939">
-            <wp:extent cx="5940425" cy="3225165"/>
-            <wp:effectExtent l="0" t="0" r="3175" b="0"/>
-            <wp:docPr id="8" name="Рисунок 8"/>
+          <wp:inline distT="0" distB="0" distL="0" distR="0" wp14:anchorId="4A2D498B" wp14:editId="69BA250D">
+            <wp:extent cx="5076825" cy="2780178"/>
+            <wp:effectExtent l="0" t="0" r="0" b="1270"/>
+            <wp:docPr id="3" name="Рисунок 3"/>
             <wp:cNvGraphicFramePr>
               <a:graphicFrameLocks xmlns:a="http://schemas.openxmlformats.org/drawingml/2006/main" noChangeAspect="1"/>
             </wp:cNvGraphicFramePr>
@@ -10188,7 +10281,7 @@
                   <pic:spPr>
                     <a:xfrm>
                       <a:off x="0" y="0"/>
-                      <a:ext cx="5940425" cy="3225165"/>
+                      <a:ext cx="5121124" cy="2804437"/>
                     </a:xfrm>
                     <a:prstGeom prst="rect">
                       <a:avLst/>
@@ -10200,6 +10293,8 @@
           </wp:inline>
         </w:drawing>
       </w:r>
+      <w:bookmarkStart w:id="0" w:name="_GoBack"/>
+      <w:bookmarkEnd w:id="0"/>
     </w:p>
     <w:p>
       <w:pPr>
@@ -10456,7 +10551,7 @@
 
 <file path=word/numbering.xml><?xml version="1.0" encoding="utf-8"?>
 <w:numbering xmlns:wpc="http://schemas.microsoft.com/office/word/2010/wordprocessingCanvas" xmlns:mc="http://schemas.openxmlformats.org/markup-compatibility/2006" xmlns:o="urn:schemas-microsoft-com:office:office" xmlns:r="http://schemas.openxmlformats.org/officeDocument/2006/relationships" xmlns:m="http://schemas.openxmlformats.org/officeDocument/2006/math" xmlns:v="urn:schemas-microsoft-com:vml" xmlns:wp14="http://schemas.microsoft.com/office/word/2010/wordprocessingDrawing" xmlns:wp="http://schemas.openxmlformats.org/drawingml/2006/wordprocessingDrawing" xmlns:w10="urn:schemas-microsoft-com:office:word" xmlns:w="http://schemas.openxmlformats.org/wordprocessingml/2006/main" xmlns:w14="http://schemas.microsoft.com/office/word/2010/wordml" xmlns:w15="http://schemas.microsoft.com/office/word/2012/wordml" xmlns:wpg="http://schemas.microsoft.com/office/word/2010/wordprocessingGroup" xmlns:wpi="http://schemas.microsoft.com/office/word/2010/wordprocessingInk" xmlns:wne="http://schemas.microsoft.com/office/word/2006/wordml" xmlns:wps="http://schemas.microsoft.com/office/word/2010/wordprocessingShape" mc:Ignorable="w14 w15 wp14">
-  <w:abstractNum w:abstractNumId="0" w15:restartNumberingAfterBreak="0">
+  <w:abstractNum w:abstractNumId="0">
     <w:nsid w:val="0085293B"/>
     <w:multiLevelType w:val="hybridMultilevel"/>
     <w:tmpl w:val="12140772"/>
@@ -10542,7 +10637,7 @@
       </w:pPr>
     </w:lvl>
   </w:abstractNum>
-  <w:abstractNum w:abstractNumId="1" w15:restartNumberingAfterBreak="0">
+  <w:abstractNum w:abstractNumId="1">
     <w:nsid w:val="296F4497"/>
     <w:multiLevelType w:val="hybridMultilevel"/>
     <w:tmpl w:val="19761C56"/>
@@ -10655,7 +10750,7 @@
       </w:rPr>
     </w:lvl>
   </w:abstractNum>
-  <w:abstractNum w:abstractNumId="2" w15:restartNumberingAfterBreak="0">
+  <w:abstractNum w:abstractNumId="2">
     <w:nsid w:val="2B022A75"/>
     <w:multiLevelType w:val="hybridMultilevel"/>
     <w:tmpl w:val="ED707F4E"/>
@@ -10768,7 +10863,7 @@
       </w:rPr>
     </w:lvl>
   </w:abstractNum>
-  <w:abstractNum w:abstractNumId="3" w15:restartNumberingAfterBreak="0">
+  <w:abstractNum w:abstractNumId="3">
     <w:nsid w:val="5B870552"/>
     <w:multiLevelType w:val="hybridMultilevel"/>
     <w:tmpl w:val="80885572"/>
@@ -11338,6 +11433,7 @@
       <w:spacing w:after="0" w:line="240" w:lineRule="auto"/>
     </w:pPr>
     <w:tblPr>
+      <w:tblInd w:w="0" w:type="dxa"/>
       <w:tblBorders>
         <w:top w:val="single" w:sz="4" w:space="0" w:color="auto"/>
         <w:left w:val="single" w:sz="4" w:space="0" w:color="auto"/>
@@ -11346,6 +11442,12 @@
         <w:insideH w:val="single" w:sz="4" w:space="0" w:color="auto"/>
         <w:insideV w:val="single" w:sz="4" w:space="0" w:color="auto"/>
       </w:tblBorders>
+      <w:tblCellMar>
+        <w:top w:w="0" w:type="dxa"/>
+        <w:left w:w="108" w:type="dxa"/>
+        <w:bottom w:w="0" w:type="dxa"/>
+        <w:right w:w="108" w:type="dxa"/>
+      </w:tblCellMar>
     </w:tblPr>
   </w:style>
 </w:styles>
@@ -11617,7 +11719,7 @@
 </file>
 
 <file path=customXml/itemProps1.xml><?xml version="1.0" encoding="utf-8"?>
-<ds:datastoreItem xmlns:ds="http://schemas.openxmlformats.org/officeDocument/2006/customXml" ds:itemID="{A5C7EC7C-9BBD-4E5C-9618-E64CBE929212}">
+<ds:datastoreItem xmlns:ds="http://schemas.openxmlformats.org/officeDocument/2006/customXml" ds:itemID="{6423F05C-8ECF-407B-BE4B-E88EA405EF2D}">
   <ds:schemaRefs>
     <ds:schemaRef ds:uri="http://schemas.openxmlformats.org/officeDocument/2006/bibliography"/>
   </ds:schemaRefs>

</xml_diff>

<commit_message>
Add showHeaders to Rows
</commit_message>
<xml_diff>
--- a/Technical specification.docx
+++ b/Technical specification.docx
@@ -10034,6 +10034,58 @@
           <w:sz w:val="24"/>
           <w:szCs w:val="24"/>
         </w:rPr>
+        <w:t>заголовок</w:t>
+      </w:r>
+      <w:r>
+        <w:rPr>
+          <w:rFonts w:ascii="Times New Roman" w:hAnsi="Times New Roman" w:cs="Times New Roman"/>
+          <w:sz w:val="24"/>
+          <w:szCs w:val="24"/>
+        </w:rPr>
+        <w:t xml:space="preserve"> – посылается из таблицы строке. При получении сообщения строка отображает </w:t>
+      </w:r>
+      <w:r>
+        <w:rPr>
+          <w:rFonts w:ascii="Times New Roman" w:hAnsi="Times New Roman" w:cs="Times New Roman"/>
+          <w:sz w:val="24"/>
+          <w:szCs w:val="24"/>
+        </w:rPr>
+        <w:t>свой заголовок</w:t>
+      </w:r>
+      <w:r>
+        <w:rPr>
+          <w:rFonts w:ascii="Times New Roman" w:hAnsi="Times New Roman" w:cs="Times New Roman"/>
+          <w:sz w:val="24"/>
+          <w:szCs w:val="24"/>
+        </w:rPr>
+        <w:t>.</w:t>
+      </w:r>
+    </w:p>
+    <w:p>
+      <w:pPr>
+        <w:jc w:val="both"/>
+        <w:rPr>
+          <w:rFonts w:ascii="Times New Roman" w:hAnsi="Times New Roman" w:cs="Times New Roman"/>
+          <w:sz w:val="24"/>
+          <w:szCs w:val="24"/>
+        </w:rPr>
+      </w:pPr>
+      <w:r>
+        <w:rPr>
+          <w:rFonts w:ascii="Times New Roman" w:hAnsi="Times New Roman" w:cs="Times New Roman"/>
+          <w:b/>
+          <w:sz w:val="24"/>
+          <w:szCs w:val="24"/>
+        </w:rPr>
+        <w:t xml:space="preserve">Отобразить </w:t>
+      </w:r>
+      <w:r>
+        <w:rPr>
+          <w:rFonts w:ascii="Times New Roman" w:hAnsi="Times New Roman" w:cs="Times New Roman"/>
+          <w:b/>
+          <w:sz w:val="24"/>
+          <w:szCs w:val="24"/>
+        </w:rPr>
         <w:t>значение</w:t>
       </w:r>
       <w:r>
@@ -10134,6 +10186,24 @@
           <w:sz w:val="24"/>
           <w:szCs w:val="24"/>
         </w:rPr>
+        <w:br w:type="page"/>
+      </w:r>
+    </w:p>
+    <w:p>
+      <w:pPr>
+        <w:rPr>
+          <w:rFonts w:ascii="Times New Roman" w:hAnsi="Times New Roman" w:cs="Times New Roman"/>
+          <w:sz w:val="24"/>
+          <w:szCs w:val="24"/>
+        </w:rPr>
+      </w:pPr>
+      <w:r>
+        <w:rPr>
+          <w:rFonts w:ascii="Times New Roman" w:hAnsi="Times New Roman" w:cs="Times New Roman"/>
+          <w:sz w:val="24"/>
+          <w:szCs w:val="24"/>
+        </w:rPr>
+        <w:lastRenderedPageBreak/>
         <w:t>Д</w:t>
       </w:r>
       <w:r>
@@ -10163,10 +10233,10 @@
           <w:lang w:val="en-US"/>
         </w:rPr>
         <w:drawing>
-          <wp:inline distT="0" distB="0" distL="0" distR="0" wp14:anchorId="5A1628DF" wp14:editId="6ACC7A20">
-            <wp:extent cx="5463607" cy="3063240"/>
-            <wp:effectExtent l="0" t="0" r="3810" b="3810"/>
-            <wp:docPr id="6" name="Рисунок 6"/>
+          <wp:inline distT="0" distB="0" distL="0" distR="0" wp14:anchorId="3A0F2387" wp14:editId="2154EB2E">
+            <wp:extent cx="5940425" cy="3182620"/>
+            <wp:effectExtent l="0" t="0" r="3175" b="0"/>
+            <wp:docPr id="8" name="Рисунок 8"/>
             <wp:cNvGraphicFramePr>
               <a:graphicFrameLocks xmlns:a="http://schemas.openxmlformats.org/drawingml/2006/main" noChangeAspect="1"/>
             </wp:cNvGraphicFramePr>
@@ -10186,7 +10256,7 @@
                   <pic:spPr>
                     <a:xfrm>
                       <a:off x="0" y="0"/>
-                      <a:ext cx="5493024" cy="3079733"/>
+                      <a:ext cx="5940425" cy="3182620"/>
                     </a:xfrm>
                     <a:prstGeom prst="rect">
                       <a:avLst/>
@@ -10215,7 +10285,6 @@
           <w:sz w:val="24"/>
           <w:szCs w:val="24"/>
         </w:rPr>
-        <w:lastRenderedPageBreak/>
         <w:t>Диаграммы последовательности:</w:t>
       </w:r>
     </w:p>
@@ -10307,6 +10376,7 @@
           <w:szCs w:val="24"/>
           <w:lang w:eastAsia="ru-RU"/>
         </w:rPr>
+        <w:lastRenderedPageBreak/>
         <w:drawing>
           <wp:inline distT="0" distB="0" distL="0" distR="0" wp14:anchorId="0742D7BC" wp14:editId="1ACDA820">
             <wp:extent cx="5940425" cy="3203575"/>
@@ -10379,7 +10449,6 @@
           <w:szCs w:val="24"/>
           <w:lang w:eastAsia="ru-RU"/>
         </w:rPr>
-        <w:lastRenderedPageBreak/>
         <w:drawing>
           <wp:inline distT="0" distB="0" distL="0" distR="0" wp14:anchorId="7E23D844" wp14:editId="35499FFD">
             <wp:extent cx="5940425" cy="4257675"/>
@@ -11289,7 +11358,7 @@
   <w:style w:type="paragraph" w:default="1" w:styleId="a">
     <w:name w:val="Normal"/>
     <w:qFormat/>
-    <w:rsid w:val="00970E07"/>
+    <w:rsid w:val="00920C4E"/>
   </w:style>
   <w:style w:type="character" w:default="1" w:styleId="a0">
     <w:name w:val="Default Paragraph Font"/>
@@ -11617,7 +11686,7 @@
 </file>
 
 <file path=customXml/itemProps1.xml><?xml version="1.0" encoding="utf-8"?>
-<ds:datastoreItem xmlns:ds="http://schemas.openxmlformats.org/officeDocument/2006/customXml" ds:itemID="{8AE43AEF-D3DF-4124-A16B-4C7F8CA9A85B}">
+<ds:datastoreItem xmlns:ds="http://schemas.openxmlformats.org/officeDocument/2006/customXml" ds:itemID="{6D25AFFA-DF4A-4457-8EF4-530D7AA09B2B}">
   <ds:schemaRefs>
     <ds:schemaRef ds:uri="http://schemas.openxmlformats.org/officeDocument/2006/bibliography"/>
   </ds:schemaRefs>

</xml_diff>